<commit_message>
feat: V4 — polished diagrams with shadows/gradients, new image pipeline diagram
Changes:
- Diagram 1 (mindmap): Restored V1-quality UX with shadows, gradients, icon circles, pill badges
- Diagram 3 (workflow): Enhanced with shadows, colored arrows, diamonds, legend
- Diagram 6 (lifecycle): Refreshed with matching professional style
- NEW Diagram 7 (image pipeline): Packer-based GitOps pipeline with source layers, catalog, AZ replication
- Updated generate_arch_doc.py to include image pipeline diagram as Figure 5
- Renumbered subsequent figures
</commit_message>
<xml_diff>
--- a/Healthy_Fleet_Maintenance_Architecture_Design.docx
+++ b/Healthy_Fleet_Maintenance_Architecture_Design.docx
@@ -2957,7 +2957,7 @@
       <w:r>
         <w:drawing>
           <wp:inline xmlns:a="http://schemas.openxmlformats.org/drawingml/2006/main" xmlns:pic="http://schemas.openxmlformats.org/drawingml/2006/picture">
-            <wp:extent cx="5486400" cy="5486400"/>
+            <wp:extent cx="5486400" cy="3429000"/>
             <wp:docPr id="2" name="Picture 2"/>
             <wp:cNvGraphicFramePr>
               <a:graphicFrameLocks noChangeAspect="1"/>
@@ -2978,7 +2978,7 @@
                   <pic:spPr>
                     <a:xfrm>
                       <a:off x="0" y="0"/>
-                      <a:ext cx="5486400" cy="5486400"/>
+                      <a:ext cx="5486400" cy="3429000"/>
                     </a:xfrm>
                     <a:prstGeom prst="rect"/>
                   </pic:spPr>
@@ -3040,7 +3040,7 @@
       <w:r>
         <w:drawing>
           <wp:inline xmlns:a="http://schemas.openxmlformats.org/drawingml/2006/main" xmlns:pic="http://schemas.openxmlformats.org/drawingml/2006/picture">
-            <wp:extent cx="5943600" cy="3962400"/>
+            <wp:extent cx="5943600" cy="3714750"/>
             <wp:docPr id="3" name="Picture 3"/>
             <wp:cNvGraphicFramePr>
               <a:graphicFrameLocks noChangeAspect="1"/>
@@ -3061,7 +3061,7 @@
                   <pic:spPr>
                     <a:xfrm>
                       <a:off x="0" y="0"/>
-                      <a:ext cx="5943600" cy="3962400"/>
+                      <a:ext cx="5943600" cy="3714750"/>
                     </a:xfrm>
                     <a:prstGeom prst="rect"/>
                   </pic:spPr>
@@ -4183,6 +4183,61 @@
     </w:p>
     <w:p>
       <w:pPr>
+        <w:spacing w:before="60"/>
+        <w:jc w:val="center"/>
+      </w:pPr>
+      <w:r>
+        <w:drawing>
+          <wp:inline xmlns:a="http://schemas.openxmlformats.org/drawingml/2006/main" xmlns:pic="http://schemas.openxmlformats.org/drawingml/2006/picture">
+            <wp:extent cx="5943600" cy="3714750"/>
+            <wp:docPr id="4" name="Picture 4"/>
+            <wp:cNvGraphicFramePr>
+              <a:graphicFrameLocks noChangeAspect="1"/>
+            </wp:cNvGraphicFramePr>
+            <a:graphic>
+              <a:graphicData uri="http://schemas.openxmlformats.org/drawingml/2006/picture">
+                <pic:pic>
+                  <pic:nvPicPr>
+                    <pic:cNvPr id="0" name="07_image_pipeline.png"/>
+                    <pic:cNvPicPr/>
+                  </pic:nvPicPr>
+                  <pic:blipFill>
+                    <a:blip r:embed="rId12"/>
+                    <a:stretch>
+                      <a:fillRect/>
+                    </a:stretch>
+                  </pic:blipFill>
+                  <pic:spPr>
+                    <a:xfrm>
+                      <a:off x="0" y="0"/>
+                      <a:ext cx="5943600" cy="3714750"/>
+                    </a:xfrm>
+                    <a:prstGeom prst="rect"/>
+                  </pic:spPr>
+                </pic:pic>
+              </a:graphicData>
+            </a:graphic>
+          </wp:inline>
+        </w:drawing>
+      </w:r>
+    </w:p>
+    <w:p>
+      <w:pPr>
+        <w:spacing w:after="80"/>
+        <w:jc w:val="center"/>
+      </w:pPr>
+      <w:r>
+        <w:rPr>
+          <w:rFonts w:ascii="Calibri" w:hAnsi="Calibri"/>
+          <w:i/>
+          <w:color w:val="666666"/>
+          <w:sz w:val="16"/>
+        </w:rPr>
+        <w:t>Figure 5: Automated Image Pipeline — Packer-Based GitOps Model</w:t>
+      </w:r>
+    </w:p>
+    <w:p>
+      <w:pPr>
         <w:pStyle w:val="Heading2"/>
         <w:spacing w:before="80" w:after="40"/>
       </w:pPr>
@@ -5264,7 +5319,7 @@
         <w:drawing>
           <wp:inline xmlns:a="http://schemas.openxmlformats.org/drawingml/2006/main" xmlns:pic="http://schemas.openxmlformats.org/drawingml/2006/picture">
             <wp:extent cx="5486400" cy="5486400"/>
-            <wp:docPr id="4" name="Picture 4"/>
+            <wp:docPr id="5" name="Picture 5"/>
             <wp:cNvGraphicFramePr>
               <a:graphicFrameLocks noChangeAspect="1"/>
             </wp:cNvGraphicFramePr>
@@ -5276,7 +5331,7 @@
                     <pic:cNvPicPr/>
                   </pic:nvPicPr>
                   <pic:blipFill>
-                    <a:blip r:embed="rId12"/>
+                    <a:blip r:embed="rId13"/>
                     <a:stretch>
                       <a:fillRect/>
                     </a:stretch>
@@ -11637,7 +11692,7 @@
         <w:drawing>
           <wp:inline xmlns:a="http://schemas.openxmlformats.org/drawingml/2006/main" xmlns:pic="http://schemas.openxmlformats.org/drawingml/2006/picture">
             <wp:extent cx="5029200" cy="5029200"/>
-            <wp:docPr id="5" name="Picture 5"/>
+            <wp:docPr id="6" name="Picture 6"/>
             <wp:cNvGraphicFramePr>
               <a:graphicFrameLocks noChangeAspect="1"/>
             </wp:cNvGraphicFramePr>
@@ -11649,7 +11704,7 @@
                     <pic:cNvPicPr/>
                   </pic:nvPicPr>
                   <pic:blipFill>
-                    <a:blip r:embed="rId13"/>
+                    <a:blip r:embed="rId14"/>
                     <a:stretch>
                       <a:fillRect/>
                     </a:stretch>
@@ -11680,7 +11735,7 @@
           <w:color w:val="666666"/>
           <w:sz w:val="16"/>
         </w:rPr>
-        <w:t>Figure 5: NPD as a Platform — Multi-Team Contribution Model</w:t>
+        <w:t>Figure 6: NPD as a Platform — Multi-Team Contribution Model</w:t>
       </w:r>
     </w:p>
     <w:tbl>

</xml_diff>

<commit_message>
V3: Regenerate all diagrams (white bg, premium UX), fix Phase 1 dedup, NPD K8s team, merge cert layers L5+L6, mandatory 5-step tenant pipeline
</commit_message>
<xml_diff>
--- a/Healthy_Fleet_Maintenance_Architecture_Design.docx
+++ b/Healthy_Fleet_Maintenance_Architecture_Design.docx
@@ -173,7 +173,7 @@
                 <w:color w:val="333333"/>
                 <w:sz w:val="18"/>
               </w:rPr>
-              <w:t>February 18, 2026</w:t>
+              <w:t>February 19, 2026</w:t>
             </w:r>
           </w:p>
         </w:tc>
@@ -548,7 +548,7 @@
           <w:color w:val="333333"/>
           <w:sz w:val="17"/>
         </w:rPr>
-        <w:t xml:space="preserve"> Establish a 99.5% availability SLA squad with runbooks, observability, RMA workflows, vendor SLA tracking, and automated executive dashboards. Integrate Incident 5337 learnings. Already operational.</w:t>
+        <w:t xml:space="preserve"> Establish 99.5% availability SLA with a dedicated L1 reliability squad &amp; process — runbooks, daily triage, RMA &amp; vendor SLA tracking, executive dashboards &amp; reporting. Incident 5337 learnings integrated. Already operational.</w:t>
       </w:r>
     </w:p>
     <w:p>
@@ -643,7 +643,7 @@
       <w:r>
         <w:drawing>
           <wp:inline xmlns:a="http://schemas.openxmlformats.org/drawingml/2006/main" xmlns:pic="http://schemas.openxmlformats.org/drawingml/2006/picture">
-            <wp:extent cx="5943600" cy="4457700"/>
+            <wp:extent cx="5943600" cy="5943600"/>
             <wp:docPr id="1" name="Picture 1"/>
             <wp:cNvGraphicFramePr>
               <a:graphicFrameLocks noChangeAspect="1"/>
@@ -664,7 +664,7 @@
                   <pic:spPr>
                     <a:xfrm>
                       <a:off x="0" y="0"/>
-                      <a:ext cx="5943600" cy="4457700"/>
+                      <a:ext cx="5943600" cy="5943600"/>
                     </a:xfrm>
                     <a:prstGeom prst="rect"/>
                   </pic:spPr>
@@ -2957,7 +2957,7 @@
       <w:r>
         <w:drawing>
           <wp:inline xmlns:a="http://schemas.openxmlformats.org/drawingml/2006/main" xmlns:pic="http://schemas.openxmlformats.org/drawingml/2006/picture">
-            <wp:extent cx="5486400" cy="3429000"/>
+            <wp:extent cx="5486400" cy="5486400"/>
             <wp:docPr id="2" name="Picture 2"/>
             <wp:cNvGraphicFramePr>
               <a:graphicFrameLocks noChangeAspect="1"/>
@@ -2978,7 +2978,7 @@
                   <pic:spPr>
                     <a:xfrm>
                       <a:off x="0" y="0"/>
-                      <a:ext cx="5486400" cy="3429000"/>
+                      <a:ext cx="5486400" cy="5486400"/>
                     </a:xfrm>
                     <a:prstGeom prst="rect"/>
                   </pic:spPr>
@@ -3040,7 +3040,7 @@
       <w:r>
         <w:drawing>
           <wp:inline xmlns:a="http://schemas.openxmlformats.org/drawingml/2006/main" xmlns:pic="http://schemas.openxmlformats.org/drawingml/2006/picture">
-            <wp:extent cx="5943600" cy="3714750"/>
+            <wp:extent cx="5943600" cy="5943600"/>
             <wp:docPr id="3" name="Picture 3"/>
             <wp:cNvGraphicFramePr>
               <a:graphicFrameLocks noChangeAspect="1"/>
@@ -3061,7 +3061,7 @@
                   <pic:spPr>
                     <a:xfrm>
                       <a:off x="0" y="0"/>
-                      <a:ext cx="5943600" cy="3714750"/>
+                      <a:ext cx="5943600" cy="5943600"/>
                     </a:xfrm>
                     <a:prstGeom prst="rect"/>
                   </pic:spPr>
@@ -4183,61 +4183,6 @@
     </w:p>
     <w:p>
       <w:pPr>
-        <w:spacing w:before="60"/>
-        <w:jc w:val="center"/>
-      </w:pPr>
-      <w:r>
-        <w:drawing>
-          <wp:inline xmlns:a="http://schemas.openxmlformats.org/drawingml/2006/main" xmlns:pic="http://schemas.openxmlformats.org/drawingml/2006/picture">
-            <wp:extent cx="5943600" cy="3714750"/>
-            <wp:docPr id="4" name="Picture 4"/>
-            <wp:cNvGraphicFramePr>
-              <a:graphicFrameLocks noChangeAspect="1"/>
-            </wp:cNvGraphicFramePr>
-            <a:graphic>
-              <a:graphicData uri="http://schemas.openxmlformats.org/drawingml/2006/picture">
-                <pic:pic>
-                  <pic:nvPicPr>
-                    <pic:cNvPr id="0" name="07_image_pipeline.png"/>
-                    <pic:cNvPicPr/>
-                  </pic:nvPicPr>
-                  <pic:blipFill>
-                    <a:blip r:embed="rId12"/>
-                    <a:stretch>
-                      <a:fillRect/>
-                    </a:stretch>
-                  </pic:blipFill>
-                  <pic:spPr>
-                    <a:xfrm>
-                      <a:off x="0" y="0"/>
-                      <a:ext cx="5943600" cy="3714750"/>
-                    </a:xfrm>
-                    <a:prstGeom prst="rect"/>
-                  </pic:spPr>
-                </pic:pic>
-              </a:graphicData>
-            </a:graphic>
-          </wp:inline>
-        </w:drawing>
-      </w:r>
-    </w:p>
-    <w:p>
-      <w:pPr>
-        <w:spacing w:after="80"/>
-        <w:jc w:val="center"/>
-      </w:pPr>
-      <w:r>
-        <w:rPr>
-          <w:rFonts w:ascii="Calibri" w:hAnsi="Calibri"/>
-          <w:i/>
-          <w:color w:val="666666"/>
-          <w:sz w:val="16"/>
-        </w:rPr>
-        <w:t>Figure 5: Automated Image Pipeline — Packer-Based GitOps Model</w:t>
-      </w:r>
-    </w:p>
-    <w:p>
-      <w:pPr>
         <w:pStyle w:val="Heading2"/>
         <w:spacing w:before="80" w:after="40"/>
       </w:pPr>
@@ -5294,7 +5239,7 @@
           <w:color w:val="333333"/>
           <w:sz w:val="18"/>
         </w:rPr>
-        <w:t>Every node movement between tenants follows a fixed, secure state transition. There are no spare buffer nodes — all nodes are assigned to Internal Tenant A for continuous certification testing when not serving production tenants.</w:t>
+        <w:t>Every node movement between tenants follows a fixed, mandatory state transition pipeline. There are no spare buffer nodes — all idle nodes live in Internal Tenant A for continuous certification testing. There is NO direct path from Internal Tenant A to Production Tenant X. Every assignment traverses the full un-assign → disk wipe → reimage → re-certify → assign pipeline.</w:t>
       </w:r>
     </w:p>
     <w:p>
@@ -5319,7 +5264,7 @@
         <w:drawing>
           <wp:inline xmlns:a="http://schemas.openxmlformats.org/drawingml/2006/main" xmlns:pic="http://schemas.openxmlformats.org/drawingml/2006/picture">
             <wp:extent cx="5486400" cy="5486400"/>
-            <wp:docPr id="5" name="Picture 5"/>
+            <wp:docPr id="4" name="Picture 4"/>
             <wp:cNvGraphicFramePr>
               <a:graphicFrameLocks noChangeAspect="1"/>
             </wp:cNvGraphicFramePr>
@@ -5331,7 +5276,7 @@
                     <pic:cNvPicPr/>
                   </pic:nvPicPr>
                   <pic:blipFill>
-                    <a:blip r:embed="rId13"/>
+                    <a:blip r:embed="rId12"/>
                     <a:stretch>
                       <a:fillRect/>
                     </a:stretch>
@@ -5362,7 +5307,7 @@
           <w:color w:val="666666"/>
           <w:sz w:val="16"/>
         </w:rPr>
-        <w:t>Figure 4: Internal Tenant Certification &amp; Fleet Lifecycle Model</w:t>
+        <w:t>Figure 4: Internal Tenant Certification &amp; Fleet Lifecycle Model (Mandatory 5-Step Pipeline)</w:t>
       </w:r>
     </w:p>
     <w:p>
@@ -5372,12 +5317,12 @@
       <w:r>
         <w:rPr>
           <w:rFonts w:ascii="Calibri" w:hAnsi="Calibri"/>
-          <w:b w:val="0"/>
+          <w:b/>
           <w:i w:val="0"/>
           <w:color w:val="333333"/>
-          <w:sz w:val="18"/>
+          <w:sz w:val="17"/>
         </w:rPr>
-        <w:t>The fixed transition is: Tenant X → detach → reimage + disk wipe → Internal Tenant A (certification) → Certified → Tenant Y. No shortcuts are permitted. This ensures complete tenant isolation and fresh certification.</w:t>
+        <w:t>The mandatory transition is: Internal Tenant A → Certified → Un-assign → Disk Wipe &amp; Reimage → Re-Certify (full Day Zero SOP) → Assign to Production Tenant X. No shortcuts are permitted. The return path follows the same discipline: Tenant X → Detach → Reimage → Disk Wipe → Recertify → Internal Tenant A.</w:t>
       </w:r>
     </w:p>
     <w:p>
@@ -5390,7 +5335,7 @@
           <w:rFonts w:ascii="Calibri" w:hAnsi="Calibri"/>
           <w:color w:val="1B3A5C"/>
         </w:rPr>
-        <w:t>5.2 Reassignment Steps</w:t>
+        <w:t>5.2 Mandatory Reassignment Steps</w:t>
       </w:r>
     </w:p>
     <w:tbl>
@@ -5524,7 +5469,7 @@
                 <w:color w:val="333333"/>
                 <w:sz w:val="14"/>
               </w:rPr>
-              <w:t>1. Detach</w:t>
+              <w:t>1. Certify in Tenant A</w:t>
             </w:r>
           </w:p>
         </w:tc>
@@ -5550,7 +5495,7 @@
                 <w:color w:val="333333"/>
                 <w:sz w:val="14"/>
               </w:rPr>
-              <w:t>Remove tenant label, drain workloads</w:t>
+              <w:t>Node passes all L1–L8 certification layers in Internal Tenant A</w:t>
             </w:r>
           </w:p>
         </w:tc>
@@ -5576,7 +5521,7 @@
                 <w:color w:val="333333"/>
                 <w:sz w:val="14"/>
               </w:rPr>
-              <w:t>No tenant pods running on node</w:t>
+              <w:t>All tests pass → CERTIFIED status</w:t>
             </w:r>
           </w:p>
         </w:tc>
@@ -5604,7 +5549,7 @@
                 <w:color w:val="333333"/>
                 <w:sz w:val="14"/>
               </w:rPr>
-              <w:t>2. Reimage</w:t>
+              <w:t>2. Un-assign</w:t>
             </w:r>
           </w:p>
         </w:tc>
@@ -5630,7 +5575,7 @@
                 <w:color w:val="333333"/>
                 <w:sz w:val="14"/>
               </w:rPr>
-              <w:t>Full OS reimage from Packer-built golden image</w:t>
+              <w:t>Remove Internal Tenant A label, drain workloads</w:t>
             </w:r>
           </w:p>
         </w:tc>
@@ -5656,7 +5601,7 @@
                 <w:color w:val="333333"/>
                 <w:sz w:val="14"/>
               </w:rPr>
-              <w:t>Image hash matches catalog; BCM confirms</w:t>
+              <w:t>No tenant pods running on node</w:t>
             </w:r>
           </w:p>
         </w:tc>
@@ -5684,7 +5629,7 @@
                 <w:color w:val="333333"/>
                 <w:sz w:val="14"/>
               </w:rPr>
-              <w:t>3. Disk Wipe</w:t>
+              <w:t>3. Disk Wipe &amp; Reimage</w:t>
             </w:r>
           </w:p>
         </w:tc>
@@ -5710,7 +5655,7 @@
                 <w:color w:val="333333"/>
                 <w:sz w:val="14"/>
               </w:rPr>
-              <w:t>Cryptographic wipe of all local storage</w:t>
+              <w:t>Full OS reimage + cryptographic wipe of all local storage + network reconfig</w:t>
             </w:r>
           </w:p>
         </w:tc>
@@ -5736,7 +5681,7 @@
                 <w:color w:val="333333"/>
                 <w:sz w:val="14"/>
               </w:rPr>
-              <w:t>Wipe verification log; SMART health OK</w:t>
+              <w:t>Image hash matches catalog; wipe log verified; IB ports active</w:t>
             </w:r>
           </w:p>
         </w:tc>
@@ -5764,7 +5709,7 @@
                 <w:color w:val="333333"/>
                 <w:sz w:val="14"/>
               </w:rPr>
-              <w:t>4. Network Reconfig</w:t>
+              <w:t>4. Re-Certify</w:t>
             </w:r>
           </w:p>
         </w:tc>
@@ -5790,7 +5735,7 @@
                 <w:color w:val="333333"/>
                 <w:sz w:val="14"/>
               </w:rPr>
-              <w:t>Revert tenant VLAN/routing; apply base network config</w:t>
+              <w:t>Full Day Zero SOP re-run (all L1–L8 layers)</w:t>
             </w:r>
           </w:p>
         </w:tc>
@@ -5816,7 +5761,7 @@
                 <w:color w:val="333333"/>
                 <w:sz w:val="14"/>
               </w:rPr>
-              <w:t>IB ports active; base routing validated</w:t>
+              <w:t>All certification layers pass again</w:t>
             </w:r>
           </w:p>
         </w:tc>
@@ -5844,7 +5789,7 @@
                 <w:color w:val="333333"/>
                 <w:sz w:val="14"/>
               </w:rPr>
-              <w:t>5. Certification</w:t>
+              <w:t>5. Assign to Tenant X</w:t>
             </w:r>
           </w:p>
         </w:tc>
@@ -5870,7 +5815,7 @@
                 <w:color w:val="333333"/>
                 <w:sz w:val="14"/>
               </w:rPr>
-              <w:t>Full Day Zero SOP in Internal Tenant A</w:t>
+              <w:t>Attach production tenant label; apply tenant network config</w:t>
             </w:r>
           </w:p>
         </w:tc>
@@ -5878,86 +5823,6 @@
           <w:tcPr>
             <w:tcW w:type="dxa" w:w="4896"/>
             <w:shd w:fill="E8F0F8" w:val="clear"/>
-          </w:tcPr>
-          <w:p>
-            <w:pPr>
-              <w:spacing w:after="20" w:before="20"/>
-            </w:pPr>
-            <w:r>
-              <w:rPr>
-                <w:rFonts w:ascii="Calibri" w:hAnsi="Calibri"/>
-                <w:color w:val="333333"/>
-                <w:sz w:val="14"/>
-              </w:rPr>
-            </w:r>
-            <w:r>
-              <w:rPr>
-                <w:rFonts w:ascii="Calibri" w:hAnsi="Calibri"/>
-                <w:color w:val="333333"/>
-                <w:sz w:val="14"/>
-              </w:rPr>
-              <w:t>All L1–L9 certification layers pass</w:t>
-            </w:r>
-          </w:p>
-        </w:tc>
-      </w:tr>
-      <w:tr>
-        <w:tc>
-          <w:tcPr>
-            <w:tcW w:type="dxa" w:w="1152"/>
-            <w:shd w:fill="FFFFFF" w:val="clear"/>
-          </w:tcPr>
-          <w:p>
-            <w:pPr>
-              <w:spacing w:after="20" w:before="20"/>
-            </w:pPr>
-            <w:r>
-              <w:rPr>
-                <w:rFonts w:ascii="Calibri" w:hAnsi="Calibri"/>
-                <w:color w:val="333333"/>
-                <w:sz w:val="14"/>
-              </w:rPr>
-            </w:r>
-            <w:r>
-              <w:rPr>
-                <w:rFonts w:ascii="Calibri" w:hAnsi="Calibri"/>
-                <w:color w:val="333333"/>
-                <w:sz w:val="14"/>
-              </w:rPr>
-              <w:t>6. Assign</w:t>
-            </w:r>
-          </w:p>
-        </w:tc>
-        <w:tc>
-          <w:tcPr>
-            <w:tcW w:type="dxa" w:w="4032"/>
-            <w:shd w:fill="FFFFFF" w:val="clear"/>
-          </w:tcPr>
-          <w:p>
-            <w:pPr>
-              <w:spacing w:after="20" w:before="20"/>
-            </w:pPr>
-            <w:r>
-              <w:rPr>
-                <w:rFonts w:ascii="Calibri" w:hAnsi="Calibri"/>
-                <w:color w:val="333333"/>
-                <w:sz w:val="14"/>
-              </w:rPr>
-            </w:r>
-            <w:r>
-              <w:rPr>
-                <w:rFonts w:ascii="Calibri" w:hAnsi="Calibri"/>
-                <w:color w:val="333333"/>
-                <w:sz w:val="14"/>
-              </w:rPr>
-              <w:t>Attach new tenant label; apply tenant network config</w:t>
-            </w:r>
-          </w:p>
-        </w:tc>
-        <w:tc>
-          <w:tcPr>
-            <w:tcW w:type="dxa" w:w="4896"/>
-            <w:shd w:fill="FFFFFF" w:val="clear"/>
           </w:tcPr>
           <w:p>
             <w:pPr>
@@ -9458,7 +9323,7 @@
                 <w:color w:val="333333"/>
                 <w:sz w:val="14"/>
               </w:rPr>
-              <w:t>L8: Multi-Node Job</w:t>
+              <w:t>L8: Workload</w:t>
             </w:r>
           </w:p>
         </w:tc>
@@ -9564,7 +9429,7 @@
                 <w:color w:val="333333"/>
                 <w:sz w:val="14"/>
               </w:rPr>
-              <w:t>L8: Multi-Node Job</w:t>
+              <w:t>L8: Workload</w:t>
             </w:r>
           </w:p>
         </w:tc>
@@ -9670,7 +9535,7 @@
                 <w:color w:val="333333"/>
                 <w:sz w:val="14"/>
               </w:rPr>
-              <w:t>L9: K8s Dummy Job</w:t>
+              <w:t>L8: Workload</w:t>
             </w:r>
           </w:p>
         </w:tc>
@@ -9771,7 +9636,7 @@
           <w:color w:val="333333"/>
           <w:sz w:val="17"/>
         </w:rPr>
-        <w:t>Day Zero Gate: Node admitted ONLY if ALL layers pass. Output: certification record → node marked CERTIFIED.</w:t>
+        <w:t>Day Zero Gate: Node admitted ONLY if ALL layers (L1–L8) pass. Output: certification record → node marked CERTIFIED.</w:t>
       </w:r>
     </w:p>
     <w:p>
@@ -11692,7 +11557,7 @@
         <w:drawing>
           <wp:inline xmlns:a="http://schemas.openxmlformats.org/drawingml/2006/main" xmlns:pic="http://schemas.openxmlformats.org/drawingml/2006/picture">
             <wp:extent cx="5029200" cy="5029200"/>
-            <wp:docPr id="6" name="Picture 6"/>
+            <wp:docPr id="5" name="Picture 5"/>
             <wp:cNvGraphicFramePr>
               <a:graphicFrameLocks noChangeAspect="1"/>
             </wp:cNvGraphicFramePr>
@@ -11704,7 +11569,7 @@
                     <pic:cNvPicPr/>
                   </pic:nvPicPr>
                   <pic:blipFill>
-                    <a:blip r:embed="rId14"/>
+                    <a:blip r:embed="rId13"/>
                     <a:stretch>
                       <a:fillRect/>
                     </a:stretch>
@@ -11735,7 +11600,7 @@
           <w:color w:val="666666"/>
           <w:sz w:val="16"/>
         </w:rPr>
-        <w:t>Figure 6: NPD as a Platform — Multi-Team Contribution Model</w:t>
+        <w:t>Figure 5: NPD as a Platform — Multi-Team Contribution Model</w:t>
       </w:r>
     </w:p>
     <w:tbl>
@@ -11975,7 +11840,7 @@
                 <w:color w:val="333333"/>
                 <w:sz w:val="14"/>
               </w:rPr>
-              <w:t>Kubelet/runtime; node readiness; CNI (Tigera/Calico); nodefs/imagefs pressure</w:t>
+              <w:t>Kubelet/runtime; node readiness; CNI (Tigera/Calico); image cache management; guardrail: customer vs non-customer services</w:t>
             </w:r>
           </w:p>
         </w:tc>
@@ -12001,7 +11866,7 @@
                 <w:color w:val="333333"/>
                 <w:sz w:val="14"/>
               </w:rPr>
-              <w:t>CNI health probes, node readiness signal fidelity, taint/toleration policy enforcement</w:t>
+              <w:t>CNI health probes, node readiness signal fidelity, taint/toleration policy enforcement, K8s layer guardrails</w:t>
             </w:r>
           </w:p>
         </w:tc>

</xml_diff>